<commit_message>
Updated Phase 1 Document
</commit_message>
<xml_diff>
--- a/Phase1(Mikhail).docx
+++ b/Phase1(Mikhail).docx
@@ -29,21 +29,6 @@
         <w:tab/>
         <w:tab/>
         <w:t>Phase 1</w:t>
-      </w:r>
-    </w:p>
-    <w:p>
-      <w:pPr>
-        <w:pStyle w:val="Normal"/>
-        <w:bidi w:val="0"/>
-        <w:jc w:val="left"/>
-        <w:rPr>
-          <w:rFonts w:ascii="Times New Roman" w:hAnsi="Times New Roman"/>
-        </w:rPr>
-      </w:pPr>
-      <w:r>
-        <w:rPr>
-          <w:rFonts w:ascii="Times New Roman" w:hAnsi="Times New Roman"/>
-        </w:rPr>
       </w:r>
     </w:p>
     <w:p>
@@ -226,59 +211,161 @@
     </w:p>
     <w:p>
       <w:pPr>
-        <w:pStyle w:val="PreformattedText"/>
-        <w:bidi w:val="0"/>
-        <w:jc w:val="left"/>
-        <w:rPr/>
-      </w:pPr>
-      <w:r>
-        <w:rPr>
-          <w:rStyle w:val="SourceText"/>
-        </w:rPr>
-        <w:t xml:space="preserve">1. What is the distribution of manufacturers for each region and whether a manufacturer has a significant impact on the asking price of a vehicle? (Pie graph to get distribution of Manufacturers for each region). To find the impact of manufacturer on Price we can do a Multi-Way ANOVA Test or use Linear Regression). </w:t>
-      </w:r>
-    </w:p>
-    <w:p>
-      <w:pPr>
-        <w:pStyle w:val="PreformattedText"/>
-        <w:bidi w:val="0"/>
-        <w:spacing w:before="0" w:after="0"/>
-        <w:jc w:val="left"/>
-        <w:rPr/>
-      </w:pPr>
-      <w:r>
-        <w:rPr>
-          <w:rStyle w:val="SourceText"/>
-        </w:rPr>
-        <w:t xml:space="preserve">2. What is the most popular model by region and whether we can conclude that the popularity of a model has a direct impact on the price of a vehicle? </w:t>
-      </w:r>
-    </w:p>
-    <w:p>
-      <w:pPr>
-        <w:pStyle w:val="PreformattedText"/>
-        <w:bidi w:val="0"/>
-        <w:jc w:val="left"/>
-        <w:rPr/>
-      </w:pPr>
-      <w:r>
-        <w:rPr>
-          <w:rStyle w:val="SourceText"/>
-        </w:rPr>
-        <w:t>Bar Graph, Impact on Price: Multi-Way ANOVA Test or use Linear Regression).</w:t>
-      </w:r>
-    </w:p>
-    <w:p>
-      <w:pPr>
-        <w:pStyle w:val="PreformattedText"/>
-        <w:bidi w:val="0"/>
-        <w:jc w:val="left"/>
-        <w:rPr/>
-      </w:pPr>
-      <w:r>
-        <w:rPr>
-          <w:rStyle w:val="SourceText"/>
-        </w:rPr>
-        <w:t xml:space="preserve">3. What is the average age of each vehicle manufacturer and </w:t>
+        <w:pStyle w:val="Normal"/>
+        <w:bidi w:val="0"/>
+        <w:jc w:val="left"/>
+        <w:rPr>
+          <w:rFonts w:ascii="Times New Roman" w:hAnsi="Times New Roman"/>
+        </w:rPr>
+      </w:pPr>
+      <w:r>
+        <w:rPr/>
+      </w:r>
+    </w:p>
+    <w:p>
+      <w:pPr>
+        <w:pStyle w:val="PreformattedText"/>
+        <w:bidi w:val="0"/>
+        <w:spacing w:before="0" w:after="0"/>
+        <w:jc w:val="left"/>
+        <w:rPr/>
+      </w:pPr>
+      <w:r>
+        <w:rPr>
+          <w:rStyle w:val="SourceText"/>
+        </w:rPr>
+        <w:t>1</w:t>
+      </w:r>
+      <w:r>
+        <w:rPr>
+          <w:rStyle w:val="SourceText"/>
+        </w:rPr>
+        <w:t xml:space="preserve">. What is the average asking price for each region and what impact does a region have on price, does body_type make a difference on the asking price for a region? </w:t>
+      </w:r>
+    </w:p>
+    <w:p>
+      <w:pPr>
+        <w:pStyle w:val="PreformattedText"/>
+        <w:bidi w:val="0"/>
+        <w:spacing w:before="0" w:after="0"/>
+        <w:jc w:val="left"/>
+        <w:rPr/>
+      </w:pPr>
+      <w:r>
+        <w:rPr>
+          <w:rStyle w:val="SourceText"/>
+        </w:rPr>
+        <w:t>(Region amounts are different which means we have to randomly select data before analyzing). Box-plot would be a good visualization.</w:t>
+      </w:r>
+    </w:p>
+    <w:p>
+      <w:pPr>
+        <w:pStyle w:val="PreformattedText"/>
+        <w:bidi w:val="0"/>
+        <w:spacing w:before="0" w:after="0"/>
+        <w:jc w:val="left"/>
+        <w:rPr/>
+      </w:pPr>
+      <w:r>
+        <w:rPr>
+          <w:rStyle w:val="SourceText"/>
+        </w:rPr>
+        <w:tab/>
+        <w:t>a</w:t>
+      </w:r>
+      <w:r>
+        <w:rPr>
+          <w:rStyle w:val="SourceText"/>
+        </w:rPr>
+        <w:t xml:space="preserve">. What is the distribution of manufacturers for each region and whether a </w:t>
+        <w:tab/>
+        <w:t xml:space="preserve">manufacturer has a significant impact on the asking price of a vehicle? (Pie </w:t>
+        <w:tab/>
+        <w:t xml:space="preserve">graph to get distribution of Manufacturers for each region). To find the </w:t>
+        <w:tab/>
+        <w:t xml:space="preserve">impact of manufacturer on Price we can do a Multi-Way ANOVA Test or use </w:t>
+        <w:tab/>
+        <w:t xml:space="preserve">Linear Regression). </w:t>
+      </w:r>
+    </w:p>
+    <w:p>
+      <w:pPr>
+        <w:pStyle w:val="PreformattedText"/>
+        <w:bidi w:val="0"/>
+        <w:spacing w:before="0" w:after="0"/>
+        <w:jc w:val="left"/>
+        <w:rPr/>
+      </w:pPr>
+      <w:r>
+        <w:rPr>
+          <w:rStyle w:val="SourceText"/>
+        </w:rPr>
+        <w:tab/>
+        <w:t>b</w:t>
+      </w:r>
+      <w:r>
+        <w:rPr>
+          <w:rStyle w:val="SourceText"/>
+        </w:rPr>
+        <w:t xml:space="preserve">. What is the most popular model by region and whether we can conclude that </w:t>
+        <w:tab/>
+        <w:t xml:space="preserve">the popularity of a model has a direct impact on the price of a vehicle? </w:t>
+      </w:r>
+    </w:p>
+    <w:p>
+      <w:pPr>
+        <w:pStyle w:val="PreformattedText"/>
+        <w:bidi w:val="0"/>
+        <w:spacing w:before="0" w:after="0"/>
+        <w:jc w:val="left"/>
+        <w:rPr/>
+      </w:pPr>
+      <w:r>
+        <w:rPr>
+          <w:rStyle w:val="SourceText"/>
+        </w:rPr>
+        <w:tab/>
+        <w:t>Dplyr count with group_by.</w:t>
+      </w:r>
+      <w:r>
+        <w:rPr>
+          <w:rStyle w:val="SourceText"/>
+        </w:rPr>
+        <w:t xml:space="preserve"> Multi-Way ANOVA Test or use Linear Regression).</w:t>
+      </w:r>
+    </w:p>
+    <w:p>
+      <w:pPr>
+        <w:pStyle w:val="PreformattedText"/>
+        <w:bidi w:val="0"/>
+        <w:spacing w:before="0" w:after="0"/>
+        <w:jc w:val="left"/>
+        <w:rPr>
+          <w:rStyle w:val="SourceText"/>
+        </w:rPr>
+      </w:pPr>
+      <w:r>
+        <w:rPr/>
+      </w:r>
+    </w:p>
+    <w:p>
+      <w:pPr>
+        <w:pStyle w:val="PreformattedText"/>
+        <w:bidi w:val="0"/>
+        <w:jc w:val="left"/>
+        <w:rPr/>
+      </w:pPr>
+      <w:r>
+        <w:rPr>
+          <w:rStyle w:val="SourceText"/>
+        </w:rPr>
+        <w:t>2</w:t>
+      </w:r>
+      <w:r>
+        <w:rPr>
+          <w:rStyle w:val="SourceText"/>
+        </w:rPr>
+        <w:t xml:space="preserve">. What is the average age of each vehicle manufacturer and </w:t>
       </w:r>
       <w:r>
         <w:rPr>
@@ -302,42 +389,33 @@
         <w:bidi w:val="0"/>
         <w:spacing w:before="0" w:after="0"/>
         <w:jc w:val="left"/>
-        <w:rPr/>
-      </w:pPr>
-      <w:r>
-        <w:rPr>
-          <w:rStyle w:val="SourceText"/>
-        </w:rPr>
-        <w:t xml:space="preserve">4. What is the average asking price for each region and what impact does a region have on price, does body_type make a difference on the asking price for a region? </w:t>
-      </w:r>
-    </w:p>
-    <w:p>
-      <w:pPr>
-        <w:pStyle w:val="PreformattedText"/>
-        <w:bidi w:val="0"/>
-        <w:spacing w:before="0" w:after="0"/>
-        <w:jc w:val="left"/>
-        <w:rPr>
-          <w:rStyle w:val="SourceText"/>
-        </w:rPr>
-      </w:pPr>
-      <w:r>
-        <w:rPr/>
-      </w:r>
-    </w:p>
-    <w:p>
-      <w:pPr>
-        <w:pStyle w:val="PreformattedText"/>
-        <w:bidi w:val="0"/>
-        <w:spacing w:before="0" w:after="0"/>
-        <w:jc w:val="left"/>
-        <w:rPr/>
-      </w:pPr>
-      <w:r>
-        <w:rPr>
-          <w:rStyle w:val="SourceText"/>
-        </w:rPr>
-        <w:t xml:space="preserve">5. What is the relationship between odometer and price and whether </w:t>
+        <w:rPr>
+          <w:rStyle w:val="SourceText"/>
+        </w:rPr>
+      </w:pPr>
+      <w:r>
+        <w:rPr/>
+      </w:r>
+    </w:p>
+    <w:p>
+      <w:pPr>
+        <w:pStyle w:val="PreformattedText"/>
+        <w:bidi w:val="0"/>
+        <w:spacing w:before="0" w:after="0"/>
+        <w:jc w:val="left"/>
+        <w:rPr/>
+      </w:pPr>
+      <w:r>
+        <w:rPr>
+          <w:rStyle w:val="SourceText"/>
+        </w:rPr>
+        <w:t>3</w:t>
+      </w:r>
+      <w:r>
+        <w:rPr>
+          <w:rStyle w:val="SourceText"/>
+        </w:rPr>
+        <w:t xml:space="preserve">. What is the relationship between odometer and price and whether </w:t>
       </w:r>
       <w:r>
         <w:rPr>
@@ -381,7 +459,13 @@
         <w:rPr>
           <w:rStyle w:val="SourceText"/>
         </w:rPr>
-        <w:t xml:space="preserve">6. What is the relationship between engine type and engine capacity and what is the impact of </w:t>
+        <w:t>4</w:t>
+      </w:r>
+      <w:r>
+        <w:rPr>
+          <w:rStyle w:val="SourceText"/>
+        </w:rPr>
+        <w:t xml:space="preserve">. What is the relationship between </w:t>
       </w:r>
       <w:r>
         <w:rPr>
@@ -393,7 +477,7 @@
           <w:szCs w:val="20"/>
           <w:lang w:val="en-US" w:eastAsia="zh-CN" w:bidi="hi-IN"/>
         </w:rPr>
-        <w:t>engine type and capacity</w:t>
+        <w:t>body_type</w:t>
       </w:r>
       <w:r>
         <w:rPr>
@@ -408,13 +492,71 @@
         <w:bidi w:val="0"/>
         <w:spacing w:before="0" w:after="0"/>
         <w:jc w:val="left"/>
-        <w:rPr/>
-      </w:pPr>
-      <w:r>
-        <w:rPr>
-          <w:rStyle w:val="SourceText"/>
-        </w:rPr>
-        <w:t>7. Distribution of Engine type for each region and by car type? Mosaic Plot</w:t>
+        <w:rPr>
+          <w:rStyle w:val="SourceText"/>
+        </w:rPr>
+      </w:pPr>
+      <w:r>
+        <w:rPr/>
+      </w:r>
+    </w:p>
+    <w:p>
+      <w:pPr>
+        <w:pStyle w:val="PreformattedText"/>
+        <w:bidi w:val="0"/>
+        <w:spacing w:before="0" w:after="0"/>
+        <w:jc w:val="left"/>
+        <w:rPr/>
+      </w:pPr>
+      <w:r>
+        <w:rPr>
+          <w:rStyle w:val="SourceText"/>
+        </w:rPr>
+        <w:t>5</w:t>
+      </w:r>
+      <w:r>
+        <w:rPr>
+          <w:rStyle w:val="SourceText"/>
+        </w:rPr>
+        <w:t>. Distribution of Engine type for each region and by car type? Mosaic Plot</w:t>
+      </w:r>
+    </w:p>
+    <w:p>
+      <w:pPr>
+        <w:pStyle w:val="PreformattedText"/>
+        <w:bidi w:val="0"/>
+        <w:spacing w:before="0" w:after="0"/>
+        <w:jc w:val="left"/>
+        <w:rPr/>
+      </w:pPr>
+      <w:r>
+        <w:rPr>
+          <w:rStyle w:val="SourceText"/>
+        </w:rPr>
+        <w:tab/>
+      </w:r>
+      <w:r>
+        <w:rPr>
+          <w:rStyle w:val="SourceText"/>
+        </w:rPr>
+        <w:t xml:space="preserve">a. Does Engine type of a car type impact price? Scatter Plot with Fill for </w:t>
+        <w:tab/>
+        <w:tab/>
+        <w:t>car type and linear regression.</w:t>
+      </w:r>
+    </w:p>
+    <w:p>
+      <w:pPr>
+        <w:pStyle w:val="PreformattedText"/>
+        <w:bidi w:val="0"/>
+        <w:spacing w:before="0" w:after="0"/>
+        <w:jc w:val="left"/>
+        <w:rPr>
+          <w:rStyle w:val="SourceText"/>
+        </w:rPr>
+      </w:pPr>
+      <w:r>
+        <w:rPr/>
       </w:r>
     </w:p>
     <w:p>
@@ -429,7 +571,13 @@
         <w:rPr>
           <w:rStyle w:val="SourceText"/>
         </w:rPr>
-        <w:t xml:space="preserve">8. Distribution of colors </w:t>
+        <w:t>6</w:t>
+      </w:r>
+      <w:r>
+        <w:rPr>
+          <w:rStyle w:val="SourceText"/>
+        </w:rPr>
+        <w:t xml:space="preserve">. Distribution of colors </w:t>
       </w:r>
       <w:r>
         <w:rPr>
@@ -462,7 +610,13 @@
         <w:rPr>
           <w:rStyle w:val="SourceText"/>
         </w:rPr>
-        <w:t xml:space="preserve">9. Which variable has the largest impact on the selling price of a vehicle what impacts could explain the outliers </w:t>
+        <w:t>7</w:t>
+      </w:r>
+      <w:r>
+        <w:rPr>
+          <w:rStyle w:val="SourceText"/>
+        </w:rPr>
+        <w:t xml:space="preserve">. Which variable has the largest impact on the selling price of a vehicle what impacts could explain the outliers </w:t>
       </w:r>
       <w:r>
         <w:rPr>
@@ -488,7 +642,19 @@
         <w:rPr>
           <w:rStyle w:val="SourceText"/>
         </w:rPr>
-        <w:t>We will divide the questions 1-8 to each member and use our data from those questions to derive an answer to the last question.</w:t>
+        <w:t>We will divide the questions 1-</w:t>
+      </w:r>
+      <w:r>
+        <w:rPr>
+          <w:rStyle w:val="SourceText"/>
+        </w:rPr>
+        <w:t>6</w:t>
+      </w:r>
+      <w:r>
+        <w:rPr>
+          <w:rStyle w:val="SourceText"/>
+        </w:rPr>
+        <w:t xml:space="preserve"> to each member and use our data from those questions to derive an answer to the last question.</w:t>
       </w:r>
     </w:p>
     <w:p>
@@ -505,7 +671,7 @@
         <w:rPr>
           <w:rStyle w:val="SourceText"/>
         </w:rPr>
-        <w:t>Our means of communication will be discord for common discussion.</w:t>
+        <w:t>Communication:</w:t>
       </w:r>
     </w:p>
     <w:p>
@@ -522,80 +688,13 @@
         <w:rPr>
           <w:rStyle w:val="SourceText"/>
         </w:rPr>
-        <w:t>Github for editing code together and Google Docs for editing documents and pooling ideas together.</w:t>
-      </w:r>
-    </w:p>
-    <w:p>
-      <w:pPr>
-        <w:pStyle w:val="PreformattedText"/>
-        <w:bidi w:val="0"/>
-        <w:spacing w:before="0" w:after="283"/>
-        <w:jc w:val="left"/>
-        <w:rPr>
-          <w:rStyle w:val="SourceText"/>
-        </w:rPr>
-      </w:pPr>
-      <w:r>
-        <w:rPr>
-          <w:rStyle w:val="SourceText"/>
-        </w:rPr>
-        <w:t xml:space="preserve">We will be communicating daily on our progress, recapping difficulties and successes each week. </w:t>
-      </w:r>
-    </w:p>
-    <w:p>
-      <w:pPr>
-        <w:pStyle w:val="PreformattedText"/>
-        <w:bidi w:val="0"/>
-        <w:spacing w:before="0" w:after="283"/>
-        <w:jc w:val="left"/>
-        <w:rPr>
-          <w:rStyle w:val="SourceText"/>
-        </w:rPr>
-      </w:pPr>
-      <w:r>
-        <w:rPr/>
-      </w:r>
-    </w:p>
-    <w:p>
-      <w:pPr>
-        <w:pStyle w:val="PreformattedText"/>
-        <w:bidi w:val="0"/>
-        <w:spacing w:before="0" w:after="283"/>
-        <w:jc w:val="left"/>
-        <w:rPr>
-          <w:rStyle w:val="SourceText"/>
-        </w:rPr>
-      </w:pPr>
-      <w:r>
-        <w:rPr/>
-      </w:r>
-    </w:p>
-    <w:p>
-      <w:pPr>
-        <w:pStyle w:val="Normal"/>
-        <w:bidi w:val="0"/>
-        <w:jc w:val="left"/>
-        <w:rPr>
-          <w:rFonts w:ascii="Times New Roman" w:hAnsi="Times New Roman"/>
-        </w:rPr>
-      </w:pPr>
-      <w:r>
-        <w:rPr>
-          <w:rFonts w:ascii="Times New Roman" w:hAnsi="Times New Roman"/>
-        </w:rPr>
-      </w:r>
-    </w:p>
-    <w:p>
-      <w:pPr>
-        <w:pStyle w:val="Normal"/>
-        <w:bidi w:val="0"/>
-        <w:jc w:val="left"/>
-        <w:rPr>
-          <w:rFonts w:ascii="Times New Roman" w:hAnsi="Times New Roman"/>
-        </w:rPr>
-      </w:pPr>
-      <w:r>
-        <w:rPr/>
+        <w:t>D</w:t>
+      </w:r>
+      <w:r>
+        <w:rPr>
+          <w:rStyle w:val="SourceText"/>
+        </w:rPr>
+        <w:t>iscord for common discussion. Github for editing code together and Google Docs for editing documents and pooling ideas together. We will be communicating daily on our progress, recapping difficulties and successes each week.</w:t>
       </w:r>
     </w:p>
     <w:sectPr>

</xml_diff>